<commit_message>
Updating all github content
Created a new folder containing all new code
</commit_message>
<xml_diff>
--- a/cit360/Use Case Document.docx
+++ b/cit360/Use Case Document.docx
@@ -7,7 +7,7 @@
         <w:jc w:val="center"/>
       </w:pPr>
       <w:r>
-        <w:t>POS System Use Case Document</w:t>
+        <w:t>Purchase Product Use Case</w:t>
       </w:r>
     </w:p>
     <w:p>
@@ -26,7 +26,9 @@
     <w:p>
       <w:r>
         <w:tab/>
-        <w:t>This POS system will help the business to overcome mistakes in both the point of sale and the inventory management system through automated processes. The customer will make a purchase, and the purchase will process in the POS system and notify the Inventory Management System of the purchase so that additional stock can be ordered if necessary. The business will receive their money from transactions through this system, and all inventory management when product is purchased will be automated.</w:t>
+      </w:r>
+      <w:r>
+        <w:t>This POS System will allow a customer to purchase any product from our business. It will allow them to purchase it via credit card, debit card, direct deposit (Apple Pay, Android Pay, etc.) or cash.</w:t>
       </w:r>
     </w:p>
     <w:p>
@@ -40,7 +42,19 @@
     <w:p>
       <w:r>
         <w:tab/>
-        <w:t>There are 3 main actors for this system:</w:t>
+        <w:t xml:space="preserve">There are </w:t>
+      </w:r>
+      <w:r>
+        <w:t>3</w:t>
+      </w:r>
+      <w:r>
+        <w:t xml:space="preserve"> main actors for this </w:t>
+      </w:r>
+      <w:r>
+        <w:t>use case</w:t>
+      </w:r>
+      <w:r>
+        <w:t>:</w:t>
       </w:r>
     </w:p>
     <w:p>
@@ -76,23 +90,7 @@
         </w:numPr>
       </w:pPr>
       <w:r>
-        <w:t>The IMS employee (person managing the IMS)</w:t>
-      </w:r>
-    </w:p>
-    <w:p>
-      <w:pPr>
-        <w:ind w:firstLine="720"/>
-      </w:pPr>
-      <w:r>
-        <w:t xml:space="preserve">For simplicity and for the sake of ease of understanding, the cashier and IMS employee can be grouped as one actor labelled as “Business”. The POS system will integrate with the business, and therefore the two employees will not be separate, but joined together </w:t>
-      </w:r>
-      <w:proofErr w:type="gramStart"/>
-      <w:r>
-        <w:t>in an effort to</w:t>
-      </w:r>
-      <w:proofErr w:type="gramEnd"/>
-      <w:r>
-        <w:t xml:space="preserve"> manage the product and money of the business effectively.</w:t>
+        <w:t>The POS System</w:t>
       </w:r>
     </w:p>
     <w:p>
@@ -128,7 +126,7 @@
         </w:numPr>
       </w:pPr>
       <w:r>
-        <w:t>Have an inventory management system in place</w:t>
+        <w:t>Have a POS device and location</w:t>
       </w:r>
     </w:p>
     <w:p>
@@ -140,13 +138,248 @@
         </w:numPr>
       </w:pPr>
       <w:r>
-        <w:t xml:space="preserve">Have a POS device and </w:t>
-      </w:r>
-      <w:proofErr w:type="gramStart"/>
-      <w:r>
-        <w:t>location</w:t>
-      </w:r>
-      <w:proofErr w:type="gramEnd"/>
+        <w:t>Have currently stocked product</w:t>
+      </w:r>
+    </w:p>
+    <w:p>
+      <w:pPr>
+        <w:rPr>
+          <w:b/>
+        </w:rPr>
+      </w:pPr>
+      <w:r>
+        <w:rPr>
+          <w:b/>
+        </w:rPr>
+        <w:t>Flows of the System</w:t>
+      </w:r>
+    </w:p>
+    <w:p>
+      <w:r>
+        <w:tab/>
+      </w:r>
+      <w:r>
+        <w:t>The flow will be as follows:</w:t>
+      </w:r>
+    </w:p>
+    <w:p>
+      <w:pPr>
+        <w:pStyle w:val="ListParagraph"/>
+        <w:numPr>
+          <w:ilvl w:val="0"/>
+          <w:numId w:val="3"/>
+        </w:numPr>
+      </w:pPr>
+      <w:r>
+        <w:t>The customer will find product they wish to purchase and bring it to the POS device</w:t>
+      </w:r>
+    </w:p>
+    <w:p>
+      <w:pPr>
+        <w:pStyle w:val="ListParagraph"/>
+        <w:numPr>
+          <w:ilvl w:val="0"/>
+          <w:numId w:val="3"/>
+        </w:numPr>
+      </w:pPr>
+      <w:r>
+        <w:t>The customer or cashier will scan or enter the information about the product into the POS device</w:t>
+      </w:r>
+    </w:p>
+    <w:p>
+      <w:pPr>
+        <w:pStyle w:val="ListParagraph"/>
+        <w:numPr>
+          <w:ilvl w:val="0"/>
+          <w:numId w:val="3"/>
+        </w:numPr>
+      </w:pPr>
+      <w:r>
+        <w:t>The POS device will calculate how much money is needed for the customer to pay for the device</w:t>
+      </w:r>
+    </w:p>
+    <w:p>
+      <w:pPr>
+        <w:pStyle w:val="ListParagraph"/>
+        <w:numPr>
+          <w:ilvl w:val="0"/>
+          <w:numId w:val="3"/>
+        </w:numPr>
+      </w:pPr>
+      <w:r>
+        <w:t>The customer will purchase the product using their preferred method</w:t>
+      </w:r>
+    </w:p>
+    <w:p>
+      <w:pPr>
+        <w:pStyle w:val="ListParagraph"/>
+        <w:numPr>
+          <w:ilvl w:val="0"/>
+          <w:numId w:val="3"/>
+        </w:numPr>
+      </w:pPr>
+      <w:r>
+        <w:t>Should the customer purchase in cash, the POS system will instruct the cashier as to how much change to give them.</w:t>
+      </w:r>
+    </w:p>
+    <w:p>
+      <w:pPr>
+        <w:pStyle w:val="ListParagraph"/>
+        <w:numPr>
+          <w:ilvl w:val="0"/>
+          <w:numId w:val="3"/>
+        </w:numPr>
+      </w:pPr>
+      <w:r>
+        <w:t>The cashier will return cash (if needed) and give the customer their receipt</w:t>
+      </w:r>
+    </w:p>
+    <w:p>
+      <w:pPr>
+        <w:pStyle w:val="ListParagraph"/>
+        <w:numPr>
+          <w:ilvl w:val="0"/>
+          <w:numId w:val="3"/>
+        </w:numPr>
+      </w:pPr>
+      <w:r>
+        <w:t>The customer will leave with their purchased product</w:t>
+      </w:r>
+    </w:p>
+    <w:p/>
+    <w:p/>
+    <w:p/>
+    <w:p/>
+    <w:p/>
+    <w:p/>
+    <w:p/>
+    <w:p/>
+    <w:p/>
+    <w:p/>
+    <w:p>
+      <w:pPr>
+        <w:jc w:val="center"/>
+      </w:pPr>
+      <w:r>
+        <w:t>Process Transaction</w:t>
+      </w:r>
+      <w:r>
+        <w:t xml:space="preserve"> Use Case</w:t>
+      </w:r>
+    </w:p>
+    <w:p>
+      <w:pPr>
+        <w:rPr>
+          <w:b/>
+        </w:rPr>
+      </w:pPr>
+      <w:r>
+        <w:rPr>
+          <w:b/>
+        </w:rPr>
+        <w:t>Description</w:t>
+      </w:r>
+    </w:p>
+    <w:p>
+      <w:r>
+        <w:tab/>
+        <w:t xml:space="preserve">This POS System will </w:t>
+      </w:r>
+      <w:r>
+        <w:t>process the transaction after it occurs. It will not only notify the customer’s bank of the needed funds, but automatically transfer those funds from the bank through their processor to the business account.</w:t>
+      </w:r>
+    </w:p>
+    <w:p>
+      <w:r>
+        <w:rPr>
+          <w:b/>
+        </w:rPr>
+        <w:t>Actors</w:t>
+      </w:r>
+    </w:p>
+    <w:p>
+      <w:r>
+        <w:tab/>
+        <w:t xml:space="preserve">There </w:t>
+      </w:r>
+      <w:r>
+        <w:t xml:space="preserve">are </w:t>
+      </w:r>
+      <w:r>
+        <w:t>3</w:t>
+      </w:r>
+      <w:r>
+        <w:t xml:space="preserve"> main actors for this use case</w:t>
+      </w:r>
+      <w:r>
+        <w:t>:</w:t>
+      </w:r>
+    </w:p>
+    <w:p>
+      <w:pPr>
+        <w:pStyle w:val="ListParagraph"/>
+        <w:numPr>
+          <w:ilvl w:val="0"/>
+          <w:numId w:val="1"/>
+        </w:numPr>
+      </w:pPr>
+      <w:r>
+        <w:t xml:space="preserve">The </w:t>
+      </w:r>
+      <w:r>
+        <w:t>customer’s bank</w:t>
+      </w:r>
+    </w:p>
+    <w:p>
+      <w:pPr>
+        <w:pStyle w:val="ListParagraph"/>
+        <w:numPr>
+          <w:ilvl w:val="0"/>
+          <w:numId w:val="1"/>
+        </w:numPr>
+      </w:pPr>
+      <w:r>
+        <w:t>The</w:t>
+      </w:r>
+      <w:r>
+        <w:t xml:space="preserve"> business account</w:t>
+      </w:r>
+    </w:p>
+    <w:p>
+      <w:pPr>
+        <w:pStyle w:val="ListParagraph"/>
+        <w:numPr>
+          <w:ilvl w:val="0"/>
+          <w:numId w:val="1"/>
+        </w:numPr>
+      </w:pPr>
+      <w:r>
+        <w:t>The POS System</w:t>
+      </w:r>
+    </w:p>
+    <w:p>
+      <w:pPr>
+        <w:rPr>
+          <w:b/>
+        </w:rPr>
+      </w:pPr>
+      <w:r>
+        <w:rPr>
+          <w:b/>
+        </w:rPr>
+        <w:t>Preconditions</w:t>
+      </w:r>
+    </w:p>
+    <w:p>
+      <w:r>
+        <w:rPr>
+          <w:b/>
+        </w:rPr>
+        <w:tab/>
+      </w:r>
+      <w:r>
+        <w:t>The only preconditions to this Use case are:</w:t>
+      </w:r>
     </w:p>
     <w:p>
       <w:pPr>
@@ -157,15 +390,19 @@
         </w:numPr>
       </w:pPr>
       <w:r>
-        <w:t>Have currently stocked product</w:t>
-      </w:r>
-    </w:p>
-    <w:p>
-      <w:pPr>
-        <w:ind w:left="720"/>
-      </w:pPr>
-      <w:r>
-        <w:t>Should these conditions be met, the POS system can be implemented successfully.</w:t>
+        <w:t>Have a POS device and location</w:t>
+      </w:r>
+    </w:p>
+    <w:p>
+      <w:pPr>
+        <w:pStyle w:val="ListParagraph"/>
+        <w:numPr>
+          <w:ilvl w:val="0"/>
+          <w:numId w:val="2"/>
+        </w:numPr>
+      </w:pPr>
+      <w:r>
+        <w:t>Have a business account to hold money</w:t>
       </w:r>
     </w:p>
     <w:p>
@@ -184,7 +421,294 @@
     <w:p>
       <w:r>
         <w:tab/>
-        <w:t>The POS system will flow in a couple of different ways. The first flow will be that the customer purchases the product using the POS endpoint. The POS system will then automatically contact the bank and transfer the money from the bank to the business. At the same time, the system will also notify the IMS that the product has been purchased and is leaving the store. Once it notifies the IMS, it will decide what to do with the product based on the settings already in place. The second flow is that the POS system will not contact the bank, as it would be a cash transaction. Instead, it would note how much cash flow there was coming into or out of the business as a result of the transaction. Once it noted this, it would add it to the total amount of money the business currently has. Then, it notifies the IMS like normal.</w:t>
+        <w:t>The flow will be as follows:</w:t>
+      </w:r>
+    </w:p>
+    <w:p>
+      <w:pPr>
+        <w:pStyle w:val="ListParagraph"/>
+        <w:numPr>
+          <w:ilvl w:val="0"/>
+          <w:numId w:val="4"/>
+        </w:numPr>
+      </w:pPr>
+      <w:r>
+        <w:t>All customer purchase information will be logged by the POS system</w:t>
+      </w:r>
+    </w:p>
+    <w:p>
+      <w:pPr>
+        <w:pStyle w:val="ListParagraph"/>
+        <w:numPr>
+          <w:ilvl w:val="0"/>
+          <w:numId w:val="4"/>
+        </w:numPr>
+      </w:pPr>
+      <w:r>
+        <w:t>At the end of the day, all purchases will be cataloged and saved in a log file</w:t>
+      </w:r>
+    </w:p>
+    <w:p>
+      <w:pPr>
+        <w:pStyle w:val="ListParagraph"/>
+        <w:numPr>
+          <w:ilvl w:val="0"/>
+          <w:numId w:val="4"/>
+        </w:numPr>
+      </w:pPr>
+      <w:r>
+        <w:t>All purchases will be routed to the correct banks/accounts electronically to automatically withdraw the funds</w:t>
+      </w:r>
+    </w:p>
+    <w:p>
+      <w:pPr>
+        <w:pStyle w:val="ListParagraph"/>
+        <w:numPr>
+          <w:ilvl w:val="0"/>
+          <w:numId w:val="4"/>
+        </w:numPr>
+      </w:pPr>
+      <w:r>
+        <w:t>Funds that are withdrawn will be then routed to the common business account for all purchase money</w:t>
+      </w:r>
+    </w:p>
+    <w:p/>
+    <w:p/>
+    <w:p/>
+    <w:p/>
+    <w:p/>
+    <w:p/>
+    <w:p/>
+    <w:p/>
+    <w:p/>
+    <w:p/>
+    <w:p/>
+    <w:p>
+      <w:pPr>
+        <w:jc w:val="center"/>
+      </w:pPr>
+      <w:r>
+        <w:t>Order New Stock</w:t>
+      </w:r>
+      <w:r>
+        <w:t xml:space="preserve"> Use Case</w:t>
+      </w:r>
+    </w:p>
+    <w:p>
+      <w:pPr>
+        <w:rPr>
+          <w:b/>
+        </w:rPr>
+      </w:pPr>
+      <w:r>
+        <w:rPr>
+          <w:b/>
+        </w:rPr>
+        <w:t>Description</w:t>
+      </w:r>
+    </w:p>
+    <w:p>
+      <w:r>
+        <w:tab/>
+        <w:t xml:space="preserve">This POS System will </w:t>
+      </w:r>
+      <w:r>
+        <w:t>automatically notify the IMS system (or an employee) that more product needs to be purchased to increase the store’s low stock.</w:t>
+      </w:r>
+    </w:p>
+    <w:p>
+      <w:r>
+        <w:rPr>
+          <w:b/>
+        </w:rPr>
+        <w:t>Actors</w:t>
+      </w:r>
+    </w:p>
+    <w:p>
+      <w:r>
+        <w:tab/>
+        <w:t xml:space="preserve">There are </w:t>
+      </w:r>
+      <w:r>
+        <w:t>4</w:t>
+      </w:r>
+      <w:r>
+        <w:t xml:space="preserve"> main actors for this use case:</w:t>
+      </w:r>
+    </w:p>
+    <w:p>
+      <w:pPr>
+        <w:pStyle w:val="ListParagraph"/>
+        <w:numPr>
+          <w:ilvl w:val="0"/>
+          <w:numId w:val="1"/>
+        </w:numPr>
+      </w:pPr>
+      <w:r>
+        <w:t>The POS system</w:t>
+      </w:r>
+    </w:p>
+    <w:p>
+      <w:pPr>
+        <w:pStyle w:val="ListParagraph"/>
+        <w:numPr>
+          <w:ilvl w:val="0"/>
+          <w:numId w:val="1"/>
+        </w:numPr>
+      </w:pPr>
+      <w:r>
+        <w:t>The IMS (or equivalent employee)</w:t>
+      </w:r>
+    </w:p>
+    <w:p>
+      <w:pPr>
+        <w:pStyle w:val="ListParagraph"/>
+        <w:numPr>
+          <w:ilvl w:val="0"/>
+          <w:numId w:val="1"/>
+        </w:numPr>
+      </w:pPr>
+      <w:r>
+        <w:t>Business Bank Account</w:t>
+      </w:r>
+    </w:p>
+    <w:p>
+      <w:pPr>
+        <w:pStyle w:val="ListParagraph"/>
+        <w:numPr>
+          <w:ilvl w:val="0"/>
+          <w:numId w:val="1"/>
+        </w:numPr>
+      </w:pPr>
+      <w:r>
+        <w:t>Vendor product purchase system</w:t>
+      </w:r>
+    </w:p>
+    <w:p>
+      <w:pPr>
+        <w:rPr>
+          <w:b/>
+        </w:rPr>
+      </w:pPr>
+      <w:r>
+        <w:rPr>
+          <w:b/>
+        </w:rPr>
+        <w:t>Preconditions</w:t>
+      </w:r>
+    </w:p>
+    <w:p>
+      <w:r>
+        <w:rPr>
+          <w:b/>
+        </w:rPr>
+        <w:tab/>
+      </w:r>
+      <w:r>
+        <w:t>The only preconditions to this Use case are:</w:t>
+      </w:r>
+    </w:p>
+    <w:p>
+      <w:pPr>
+        <w:pStyle w:val="ListParagraph"/>
+        <w:numPr>
+          <w:ilvl w:val="0"/>
+          <w:numId w:val="2"/>
+        </w:numPr>
+      </w:pPr>
+      <w:r>
+        <w:t>Have a POS device and location</w:t>
+      </w:r>
+    </w:p>
+    <w:p>
+      <w:pPr>
+        <w:pStyle w:val="ListParagraph"/>
+        <w:numPr>
+          <w:ilvl w:val="0"/>
+          <w:numId w:val="2"/>
+        </w:numPr>
+      </w:pPr>
+      <w:r>
+        <w:t>Have an active IMS or equivalent employee</w:t>
+      </w:r>
+    </w:p>
+    <w:p>
+      <w:pPr>
+        <w:rPr>
+          <w:b/>
+        </w:rPr>
+      </w:pPr>
+      <w:r>
+        <w:rPr>
+          <w:b/>
+        </w:rPr>
+        <w:t>Flows of the System</w:t>
+      </w:r>
+    </w:p>
+    <w:p>
+      <w:r>
+        <w:tab/>
+        <w:t>The flow will be as follows:</w:t>
+      </w:r>
+    </w:p>
+    <w:p>
+      <w:pPr>
+        <w:pStyle w:val="ListParagraph"/>
+        <w:numPr>
+          <w:ilvl w:val="0"/>
+          <w:numId w:val="5"/>
+        </w:numPr>
+      </w:pPr>
+      <w:r>
+        <w:t>The POS system will calculate the number of each product that was returned or sold at the end of the day.</w:t>
+      </w:r>
+    </w:p>
+    <w:p>
+      <w:pPr>
+        <w:pStyle w:val="ListParagraph"/>
+        <w:numPr>
+          <w:ilvl w:val="0"/>
+          <w:numId w:val="5"/>
+        </w:numPr>
+      </w:pPr>
+      <w:r>
+        <w:t>The results of the calculations will be sent to the IMS or employee to be subtracted from the current product on hand</w:t>
+      </w:r>
+    </w:p>
+    <w:p>
+      <w:pPr>
+        <w:pStyle w:val="ListParagraph"/>
+        <w:numPr>
+          <w:ilvl w:val="0"/>
+          <w:numId w:val="5"/>
+        </w:numPr>
+      </w:pPr>
+      <w:r>
+        <w:t>If the IMS system detects that the current product in hand has met the prerequisites to be re-ordered, it will notify the POS system that it needs to order the product</w:t>
+      </w:r>
+    </w:p>
+    <w:p>
+      <w:pPr>
+        <w:pStyle w:val="ListParagraph"/>
+        <w:numPr>
+          <w:ilvl w:val="0"/>
+          <w:numId w:val="5"/>
+        </w:numPr>
+      </w:pPr>
+      <w:r>
+        <w:t>The POS system will then automatically reach out to the vendor that sells the product and purchase the pre-designated amount by using the business bank account information</w:t>
+      </w:r>
+    </w:p>
+    <w:p>
+      <w:pPr>
+        <w:pStyle w:val="ListParagraph"/>
+        <w:numPr>
+          <w:ilvl w:val="0"/>
+          <w:numId w:val="5"/>
+        </w:numPr>
+      </w:pPr>
+      <w:r>
+        <w:t>It will then send the number of product ordered to the IMS to track the amount that will be arriving</w:t>
       </w:r>
       <w:bookmarkStart w:id="0" w:name="_GoBack"/>
       <w:bookmarkEnd w:id="0"/>
@@ -202,6 +726,178 @@
 <file path=word/numbering.xml><?xml version="1.0" encoding="utf-8"?>
 <w:numbering xmlns:wpc="http://schemas.microsoft.com/office/word/2010/wordprocessingCanvas" xmlns:cx="http://schemas.microsoft.com/office/drawing/2014/chartex" xmlns:cx1="http://schemas.microsoft.com/office/drawing/2015/9/8/chartex" xmlns:cx2="http://schemas.microsoft.com/office/drawing/2015/10/21/chartex" xmlns:cx3="http://schemas.microsoft.com/office/drawing/2016/5/9/chartex" xmlns:cx4="http://schemas.microsoft.com/office/drawing/2016/5/10/chartex" xmlns:cx5="http://schemas.microsoft.com/office/drawing/2016/5/11/chartex" xmlns:cx6="http://schemas.microsoft.com/office/drawing/2016/5/12/chartex" xmlns:cx7="http://schemas.microsoft.com/office/drawing/2016/5/13/chartex" xmlns:cx8="http://schemas.microsoft.com/office/drawing/2016/5/14/chartex" xmlns:mc="http://schemas.openxmlformats.org/markup-compatibility/2006" xmlns:aink="http://schemas.microsoft.com/office/drawing/2016/ink" xmlns:am3d="http://schemas.microsoft.com/office/drawing/2017/model3d" xmlns:o="urn:schemas-microsoft-com:office:office" xmlns:r="http://schemas.openxmlformats.org/officeDocument/2006/relationships" xmlns:m="http://schemas.openxmlformats.org/officeDocument/2006/math" xmlns:v="urn:schemas-microsoft-com:vml" xmlns:wp14="http://schemas.microsoft.com/office/word/2010/wordprocessingDrawing" xmlns:wp="http://schemas.openxmlformats.org/drawingml/2006/wordprocessingDrawing" xmlns:w10="urn:schemas-microsoft-com:office:word" xmlns:w="http://schemas.openxmlformats.org/wordprocessingml/2006/main" xmlns:w14="http://schemas.microsoft.com/office/word/2010/wordml" xmlns:w15="http://schemas.microsoft.com/office/word/2012/wordml" xmlns:w16cid="http://schemas.microsoft.com/office/word/2016/wordml/cid" xmlns:w16se="http://schemas.microsoft.com/office/word/2015/wordml/symex" xmlns:wpg="http://schemas.microsoft.com/office/word/2010/wordprocessingGroup" xmlns:wpi="http://schemas.microsoft.com/office/word/2010/wordprocessingInk" xmlns:wne="http://schemas.microsoft.com/office/word/2006/wordml" xmlns:wps="http://schemas.microsoft.com/office/word/2010/wordprocessingShape" mc:Ignorable="w14 w15 w16se w16cid wp14">
   <w:abstractNum w:abstractNumId="0" w15:restartNumberingAfterBreak="0">
+    <w:nsid w:val="1D987787"/>
+    <w:multiLevelType w:val="hybridMultilevel"/>
+    <w:tmpl w:val="B61E450E"/>
+    <w:lvl w:ilvl="0" w:tplc="0409000F">
+      <w:start w:val="1"/>
+      <w:numFmt w:val="decimal"/>
+      <w:lvlText w:val="%1."/>
+      <w:lvlJc w:val="left"/>
+      <w:pPr>
+        <w:ind w:left="720" w:hanging="360"/>
+      </w:pPr>
+    </w:lvl>
+    <w:lvl w:ilvl="1" w:tplc="04090019" w:tentative="1">
+      <w:start w:val="1"/>
+      <w:numFmt w:val="lowerLetter"/>
+      <w:lvlText w:val="%2."/>
+      <w:lvlJc w:val="left"/>
+      <w:pPr>
+        <w:ind w:left="1440" w:hanging="360"/>
+      </w:pPr>
+    </w:lvl>
+    <w:lvl w:ilvl="2" w:tplc="0409001B" w:tentative="1">
+      <w:start w:val="1"/>
+      <w:numFmt w:val="lowerRoman"/>
+      <w:lvlText w:val="%3."/>
+      <w:lvlJc w:val="right"/>
+      <w:pPr>
+        <w:ind w:left="2160" w:hanging="180"/>
+      </w:pPr>
+    </w:lvl>
+    <w:lvl w:ilvl="3" w:tplc="0409000F" w:tentative="1">
+      <w:start w:val="1"/>
+      <w:numFmt w:val="decimal"/>
+      <w:lvlText w:val="%4."/>
+      <w:lvlJc w:val="left"/>
+      <w:pPr>
+        <w:ind w:left="2880" w:hanging="360"/>
+      </w:pPr>
+    </w:lvl>
+    <w:lvl w:ilvl="4" w:tplc="04090019" w:tentative="1">
+      <w:start w:val="1"/>
+      <w:numFmt w:val="lowerLetter"/>
+      <w:lvlText w:val="%5."/>
+      <w:lvlJc w:val="left"/>
+      <w:pPr>
+        <w:ind w:left="3600" w:hanging="360"/>
+      </w:pPr>
+    </w:lvl>
+    <w:lvl w:ilvl="5" w:tplc="0409001B" w:tentative="1">
+      <w:start w:val="1"/>
+      <w:numFmt w:val="lowerRoman"/>
+      <w:lvlText w:val="%6."/>
+      <w:lvlJc w:val="right"/>
+      <w:pPr>
+        <w:ind w:left="4320" w:hanging="180"/>
+      </w:pPr>
+    </w:lvl>
+    <w:lvl w:ilvl="6" w:tplc="0409000F" w:tentative="1">
+      <w:start w:val="1"/>
+      <w:numFmt w:val="decimal"/>
+      <w:lvlText w:val="%7."/>
+      <w:lvlJc w:val="left"/>
+      <w:pPr>
+        <w:ind w:left="5040" w:hanging="360"/>
+      </w:pPr>
+    </w:lvl>
+    <w:lvl w:ilvl="7" w:tplc="04090019" w:tentative="1">
+      <w:start w:val="1"/>
+      <w:numFmt w:val="lowerLetter"/>
+      <w:lvlText w:val="%8."/>
+      <w:lvlJc w:val="left"/>
+      <w:pPr>
+        <w:ind w:left="5760" w:hanging="360"/>
+      </w:pPr>
+    </w:lvl>
+    <w:lvl w:ilvl="8" w:tplc="0409001B" w:tentative="1">
+      <w:start w:val="1"/>
+      <w:numFmt w:val="lowerRoman"/>
+      <w:lvlText w:val="%9."/>
+      <w:lvlJc w:val="right"/>
+      <w:pPr>
+        <w:ind w:left="6480" w:hanging="180"/>
+      </w:pPr>
+    </w:lvl>
+  </w:abstractNum>
+  <w:abstractNum w:abstractNumId="1" w15:restartNumberingAfterBreak="0">
+    <w:nsid w:val="28BF54DD"/>
+    <w:multiLevelType w:val="hybridMultilevel"/>
+    <w:tmpl w:val="AE44EDE8"/>
+    <w:lvl w:ilvl="0" w:tplc="0409000F">
+      <w:start w:val="1"/>
+      <w:numFmt w:val="decimal"/>
+      <w:lvlText w:val="%1."/>
+      <w:lvlJc w:val="left"/>
+      <w:pPr>
+        <w:ind w:left="720" w:hanging="360"/>
+      </w:pPr>
+    </w:lvl>
+    <w:lvl w:ilvl="1" w:tplc="04090019" w:tentative="1">
+      <w:start w:val="1"/>
+      <w:numFmt w:val="lowerLetter"/>
+      <w:lvlText w:val="%2."/>
+      <w:lvlJc w:val="left"/>
+      <w:pPr>
+        <w:ind w:left="1440" w:hanging="360"/>
+      </w:pPr>
+    </w:lvl>
+    <w:lvl w:ilvl="2" w:tplc="0409001B" w:tentative="1">
+      <w:start w:val="1"/>
+      <w:numFmt w:val="lowerRoman"/>
+      <w:lvlText w:val="%3."/>
+      <w:lvlJc w:val="right"/>
+      <w:pPr>
+        <w:ind w:left="2160" w:hanging="180"/>
+      </w:pPr>
+    </w:lvl>
+    <w:lvl w:ilvl="3" w:tplc="0409000F" w:tentative="1">
+      <w:start w:val="1"/>
+      <w:numFmt w:val="decimal"/>
+      <w:lvlText w:val="%4."/>
+      <w:lvlJc w:val="left"/>
+      <w:pPr>
+        <w:ind w:left="2880" w:hanging="360"/>
+      </w:pPr>
+    </w:lvl>
+    <w:lvl w:ilvl="4" w:tplc="04090019" w:tentative="1">
+      <w:start w:val="1"/>
+      <w:numFmt w:val="lowerLetter"/>
+      <w:lvlText w:val="%5."/>
+      <w:lvlJc w:val="left"/>
+      <w:pPr>
+        <w:ind w:left="3600" w:hanging="360"/>
+      </w:pPr>
+    </w:lvl>
+    <w:lvl w:ilvl="5" w:tplc="0409001B" w:tentative="1">
+      <w:start w:val="1"/>
+      <w:numFmt w:val="lowerRoman"/>
+      <w:lvlText w:val="%6."/>
+      <w:lvlJc w:val="right"/>
+      <w:pPr>
+        <w:ind w:left="4320" w:hanging="180"/>
+      </w:pPr>
+    </w:lvl>
+    <w:lvl w:ilvl="6" w:tplc="0409000F" w:tentative="1">
+      <w:start w:val="1"/>
+      <w:numFmt w:val="decimal"/>
+      <w:lvlText w:val="%7."/>
+      <w:lvlJc w:val="left"/>
+      <w:pPr>
+        <w:ind w:left="5040" w:hanging="360"/>
+      </w:pPr>
+    </w:lvl>
+    <w:lvl w:ilvl="7" w:tplc="04090019" w:tentative="1">
+      <w:start w:val="1"/>
+      <w:numFmt w:val="lowerLetter"/>
+      <w:lvlText w:val="%8."/>
+      <w:lvlJc w:val="left"/>
+      <w:pPr>
+        <w:ind w:left="5760" w:hanging="360"/>
+      </w:pPr>
+    </w:lvl>
+    <w:lvl w:ilvl="8" w:tplc="0409001B" w:tentative="1">
+      <w:start w:val="1"/>
+      <w:numFmt w:val="lowerRoman"/>
+      <w:lvlText w:val="%9."/>
+      <w:lvlJc w:val="right"/>
+      <w:pPr>
+        <w:ind w:left="6480" w:hanging="180"/>
+      </w:pPr>
+    </w:lvl>
+  </w:abstractNum>
+  <w:abstractNum w:abstractNumId="2" w15:restartNumberingAfterBreak="0">
     <w:nsid w:val="4B372F03"/>
     <w:multiLevelType w:val="hybridMultilevel"/>
     <w:tmpl w:val="824C04FC"/>
@@ -314,7 +1010,7 @@
       </w:rPr>
     </w:lvl>
   </w:abstractNum>
-  <w:abstractNum w:abstractNumId="1" w15:restartNumberingAfterBreak="0">
+  <w:abstractNum w:abstractNumId="3" w15:restartNumberingAfterBreak="0">
     <w:nsid w:val="4DA909E2"/>
     <w:multiLevelType w:val="hybridMultilevel"/>
     <w:tmpl w:val="BCC460E2"/>
@@ -427,11 +1123,106 @@
       </w:rPr>
     </w:lvl>
   </w:abstractNum>
+  <w:abstractNum w:abstractNumId="4" w15:restartNumberingAfterBreak="0">
+    <w:nsid w:val="54C30F56"/>
+    <w:multiLevelType w:val="hybridMultilevel"/>
+    <w:tmpl w:val="EF121620"/>
+    <w:lvl w:ilvl="0" w:tplc="0409000F">
+      <w:start w:val="1"/>
+      <w:numFmt w:val="decimal"/>
+      <w:lvlText w:val="%1."/>
+      <w:lvlJc w:val="left"/>
+      <w:pPr>
+        <w:ind w:left="720" w:hanging="360"/>
+      </w:pPr>
+    </w:lvl>
+    <w:lvl w:ilvl="1" w:tplc="04090019" w:tentative="1">
+      <w:start w:val="1"/>
+      <w:numFmt w:val="lowerLetter"/>
+      <w:lvlText w:val="%2."/>
+      <w:lvlJc w:val="left"/>
+      <w:pPr>
+        <w:ind w:left="1440" w:hanging="360"/>
+      </w:pPr>
+    </w:lvl>
+    <w:lvl w:ilvl="2" w:tplc="0409001B" w:tentative="1">
+      <w:start w:val="1"/>
+      <w:numFmt w:val="lowerRoman"/>
+      <w:lvlText w:val="%3."/>
+      <w:lvlJc w:val="right"/>
+      <w:pPr>
+        <w:ind w:left="2160" w:hanging="180"/>
+      </w:pPr>
+    </w:lvl>
+    <w:lvl w:ilvl="3" w:tplc="0409000F" w:tentative="1">
+      <w:start w:val="1"/>
+      <w:numFmt w:val="decimal"/>
+      <w:lvlText w:val="%4."/>
+      <w:lvlJc w:val="left"/>
+      <w:pPr>
+        <w:ind w:left="2880" w:hanging="360"/>
+      </w:pPr>
+    </w:lvl>
+    <w:lvl w:ilvl="4" w:tplc="04090019" w:tentative="1">
+      <w:start w:val="1"/>
+      <w:numFmt w:val="lowerLetter"/>
+      <w:lvlText w:val="%5."/>
+      <w:lvlJc w:val="left"/>
+      <w:pPr>
+        <w:ind w:left="3600" w:hanging="360"/>
+      </w:pPr>
+    </w:lvl>
+    <w:lvl w:ilvl="5" w:tplc="0409001B" w:tentative="1">
+      <w:start w:val="1"/>
+      <w:numFmt w:val="lowerRoman"/>
+      <w:lvlText w:val="%6."/>
+      <w:lvlJc w:val="right"/>
+      <w:pPr>
+        <w:ind w:left="4320" w:hanging="180"/>
+      </w:pPr>
+    </w:lvl>
+    <w:lvl w:ilvl="6" w:tplc="0409000F" w:tentative="1">
+      <w:start w:val="1"/>
+      <w:numFmt w:val="decimal"/>
+      <w:lvlText w:val="%7."/>
+      <w:lvlJc w:val="left"/>
+      <w:pPr>
+        <w:ind w:left="5040" w:hanging="360"/>
+      </w:pPr>
+    </w:lvl>
+    <w:lvl w:ilvl="7" w:tplc="04090019" w:tentative="1">
+      <w:start w:val="1"/>
+      <w:numFmt w:val="lowerLetter"/>
+      <w:lvlText w:val="%8."/>
+      <w:lvlJc w:val="left"/>
+      <w:pPr>
+        <w:ind w:left="5760" w:hanging="360"/>
+      </w:pPr>
+    </w:lvl>
+    <w:lvl w:ilvl="8" w:tplc="0409001B" w:tentative="1">
+      <w:start w:val="1"/>
+      <w:numFmt w:val="lowerRoman"/>
+      <w:lvlText w:val="%9."/>
+      <w:lvlJc w:val="right"/>
+      <w:pPr>
+        <w:ind w:left="6480" w:hanging="180"/>
+      </w:pPr>
+    </w:lvl>
+  </w:abstractNum>
   <w:num w:numId="1">
+    <w:abstractNumId w:val="2"/>
+  </w:num>
+  <w:num w:numId="2">
+    <w:abstractNumId w:val="3"/>
+  </w:num>
+  <w:num w:numId="3">
     <w:abstractNumId w:val="0"/>
   </w:num>
-  <w:num w:numId="2">
+  <w:num w:numId="4">
     <w:abstractNumId w:val="1"/>
+  </w:num>
+  <w:num w:numId="5">
+    <w:abstractNumId w:val="4"/>
   </w:num>
 </w:numbering>
 </file>
@@ -453,7 +1244,7 @@
       </w:pPr>
     </w:pPrDefault>
   </w:docDefaults>
-  <w:latentStyles w:defLockedState="0" w:defUIPriority="99" w:defSemiHidden="0" w:defUnhideWhenUsed="0" w:defQFormat="0" w:count="375">
+  <w:latentStyles w:defLockedState="0" w:defUIPriority="99" w:defSemiHidden="0" w:defUnhideWhenUsed="0" w:defQFormat="0" w:count="376">
     <w:lsdException w:name="Normal" w:uiPriority="0" w:qFormat="1"/>
     <w:lsdException w:name="heading 1" w:uiPriority="9" w:qFormat="1"/>
     <w:lsdException w:name="heading 2" w:semiHidden="1" w:uiPriority="9" w:unhideWhenUsed="1" w:qFormat="1"/>
@@ -559,7 +1350,6 @@
     <w:lsdException w:name="HTML Sample" w:semiHidden="1" w:unhideWhenUsed="1"/>
     <w:lsdException w:name="HTML Typewriter" w:semiHidden="1" w:unhideWhenUsed="1"/>
     <w:lsdException w:name="HTML Variable" w:semiHidden="1" w:unhideWhenUsed="1"/>
-    <w:lsdException w:name="Normal Table" w:semiHidden="1" w:unhideWhenUsed="1"/>
     <w:lsdException w:name="annotation subject" w:semiHidden="1" w:unhideWhenUsed="1"/>
     <w:lsdException w:name="No List" w:semiHidden="1" w:unhideWhenUsed="1"/>
     <w:lsdException w:name="Outline List 1" w:semiHidden="1" w:unhideWhenUsed="1"/>
@@ -606,10 +1396,8 @@
     <w:lsdException w:name="Table Subtle 2" w:semiHidden="1" w:unhideWhenUsed="1"/>
     <w:lsdException w:name="Table Web 1" w:semiHidden="1" w:unhideWhenUsed="1"/>
     <w:lsdException w:name="Table Web 2" w:semiHidden="1" w:unhideWhenUsed="1"/>
-    <w:lsdException w:name="Table Web 3" w:semiHidden="1" w:unhideWhenUsed="1"/>
     <w:lsdException w:name="Balloon Text" w:semiHidden="1" w:unhideWhenUsed="1"/>
     <w:lsdException w:name="Table Grid" w:uiPriority="39"/>
-    <w:lsdException w:name="Table Theme" w:semiHidden="1" w:unhideWhenUsed="1"/>
     <w:lsdException w:name="Placeholder Text" w:semiHidden="1"/>
     <w:lsdException w:name="No Spacing" w:uiPriority="1" w:qFormat="1"/>
     <w:lsdException w:name="Light Shading" w:uiPriority="60"/>
@@ -829,6 +1617,7 @@
     <w:lsdException w:name="Smart Hyperlink" w:semiHidden="1" w:unhideWhenUsed="1"/>
     <w:lsdException w:name="Hashtag" w:semiHidden="1" w:unhideWhenUsed="1"/>
     <w:lsdException w:name="Unresolved Mention" w:semiHidden="1" w:unhideWhenUsed="1"/>
+    <w:lsdException w:name="Smart Link" w:semiHidden="1" w:unhideWhenUsed="1"/>
   </w:latentStyles>
   <w:style w:type="paragraph" w:default="1" w:styleId="Normal">
     <w:name w:val="Normal"/>

</xml_diff>